<commit_message>
Fix: Replace .single() with .maybeSingle() in loadDraft to resolve 406 error
- Changed loadDraft() method in autoSaveService.js to use .maybeSingle()
- This gracefully handles cases where no draft exists (first-time users)
- Removed redundant PGRST116 error check since .maybeSingle() returns null when no record found
- Resolves HTTP 406 "Not Acceptable" error on initial page load

🤖 Generated with [Claude Code](https://claude.com/claude-code)

Co-Authored-By: Claude <noreply@anthropic.com>
</commit_message>
<xml_diff>
--- a/女性雇用促進_アンケート調査票案.docx
+++ b/女性雇用促進_アンケート調査票案.docx
@@ -2647,7 +2647,7 @@
     <w:p>
       <w:pPr>
         <w:rPr>
-          <w:rFonts w:ascii="ＭＳ Ｐゴシック" w:eastAsia="ＭＳ Ｐゴシック" w:hAnsi="ＭＳ Ｐゴシック" w:hint="eastAsia"/>
+          <w:rFonts w:ascii="ＭＳ Ｐゴシック" w:eastAsia="ＭＳ Ｐゴシック" w:hAnsi="ＭＳ Ｐゴシック"/>
           <w:b/>
           <w:sz w:val="24"/>
         </w:rPr>
@@ -2837,7 +2837,7 @@
     <w:p>
       <w:pPr>
         <w:rPr>
-          <w:rFonts w:ascii="ＭＳ Ｐゴシック" w:eastAsia="ＭＳ Ｐゴシック" w:hAnsi="ＭＳ Ｐゴシック" w:hint="eastAsia"/>
+          <w:rFonts w:ascii="ＭＳ Ｐゴシック" w:eastAsia="ＭＳ Ｐゴシック" w:hAnsi="ＭＳ Ｐゴシック"/>
           <w:b/>
           <w:sz w:val="24"/>
         </w:rPr>
@@ -6232,7 +6232,7 @@
         </w:pBdr>
         <w:spacing w:line="420" w:lineRule="exact"/>
         <w:rPr>
-          <w:rFonts w:ascii="ＭＳ Ｐ明朝" w:eastAsia="ＭＳ Ｐ明朝" w:hAnsi="ＭＳ Ｐ明朝" w:hint="eastAsia"/>
+          <w:rFonts w:ascii="ＭＳ Ｐ明朝" w:eastAsia="ＭＳ Ｐ明朝" w:hAnsi="ＭＳ Ｐ明朝"/>
           <w:sz w:val="24"/>
         </w:rPr>
       </w:pPr>
@@ -10807,7 +10807,6 @@
           <w:rFonts w:ascii="ＭＳ Ｐゴシック" w:eastAsia="ＭＳ Ｐゴシック" w:hAnsi="ＭＳ Ｐゴシック" w:hint="eastAsia"/>
           <w:b/>
           <w:sz w:val="24"/>
-          <w:szCs w:val="32"/>
         </w:rPr>
         <w:t>問</w:t>
       </w:r>
@@ -10816,237 +10815,8 @@
           <w:rFonts w:ascii="ＭＳ Ｐゴシック" w:eastAsia="ＭＳ Ｐゴシック" w:hAnsi="ＭＳ Ｐゴシック" w:hint="eastAsia"/>
           <w:b/>
           <w:sz w:val="24"/>
-          <w:szCs w:val="32"/>
         </w:rPr>
         <w:t>５</w:t>
-      </w:r>
-      <w:r>
-        <w:rPr>
-          <w:rFonts w:ascii="ＭＳ Ｐゴシック" w:eastAsia="ＭＳ Ｐゴシック" w:hAnsi="ＭＳ Ｐゴシック" w:hint="eastAsia"/>
-          <w:b/>
-          <w:sz w:val="24"/>
-          <w:szCs w:val="32"/>
-        </w:rPr>
-        <w:t>：</w:t>
-      </w:r>
-      <w:r>
-        <w:rPr>
-          <w:rFonts w:ascii="ＭＳ Ｐゴシック" w:eastAsia="ＭＳ Ｐゴシック" w:hAnsi="ＭＳ Ｐゴシック" w:hint="eastAsia"/>
-          <w:sz w:val="24"/>
-          <w:szCs w:val="32"/>
-        </w:rPr>
-        <w:t>国土交通省では、女性ドライバーである「トラガール」増加への取組みを実施していますが、女性ドライバー</w:t>
-      </w:r>
-      <w:r>
-        <w:rPr>
-          <w:rFonts w:ascii="ＭＳ Ｐゴシック" w:eastAsia="ＭＳ Ｐゴシック" w:hAnsi="ＭＳ Ｐゴシック" w:hint="eastAsia"/>
-          <w:sz w:val="24"/>
-          <w:szCs w:val="32"/>
-        </w:rPr>
-        <w:t>の</w:t>
-      </w:r>
-      <w:r>
-        <w:rPr>
-          <w:rFonts w:ascii="ＭＳ Ｐゴシック" w:eastAsia="ＭＳ Ｐゴシック" w:hAnsi="ＭＳ Ｐゴシック" w:hint="eastAsia"/>
-          <w:sz w:val="24"/>
-          <w:szCs w:val="32"/>
-        </w:rPr>
-        <w:t>増加</w:t>
-      </w:r>
-      <w:r>
-        <w:rPr>
-          <w:rFonts w:ascii="ＭＳ Ｐゴシック" w:eastAsia="ＭＳ Ｐゴシック" w:hAnsi="ＭＳ Ｐゴシック" w:hint="eastAsia"/>
-          <w:sz w:val="24"/>
-          <w:szCs w:val="32"/>
-        </w:rPr>
-        <w:t>を</w:t>
-      </w:r>
-      <w:r>
-        <w:rPr>
-          <w:rFonts w:ascii="ＭＳ Ｐゴシック" w:eastAsia="ＭＳ Ｐゴシック" w:hAnsi="ＭＳ Ｐゴシック" w:hint="eastAsia"/>
-          <w:sz w:val="24"/>
-          <w:szCs w:val="32"/>
-        </w:rPr>
-        <w:t>実感できますか</w:t>
-      </w:r>
-      <w:r>
-        <w:rPr>
-          <w:rFonts w:ascii="ＭＳ Ｐゴシック" w:eastAsia="ＭＳ Ｐゴシック" w:hAnsi="ＭＳ Ｐゴシック" w:hint="eastAsia"/>
-          <w:sz w:val="24"/>
-          <w:szCs w:val="32"/>
-        </w:rPr>
-        <w:t>、</w:t>
-      </w:r>
-      <w:r>
-        <w:rPr>
-          <w:rFonts w:ascii="ＭＳ Ｐゴシック" w:eastAsia="ＭＳ Ｐゴシック" w:hAnsi="ＭＳ Ｐゴシック" w:hint="eastAsia"/>
-          <w:sz w:val="24"/>
-        </w:rPr>
-        <w:t>該当するもの１つを選択してください。（</w:t>
-      </w:r>
-      <w:r>
-        <w:rPr>
-          <w:rFonts w:ascii="ＭＳ Ｐゴシック" w:eastAsia="ＭＳ Ｐゴシック" w:hAnsi="ＭＳ Ｐゴシック" w:hint="eastAsia"/>
-          <w:sz w:val="24"/>
-        </w:rPr>
-        <w:t>ラジオボタン</w:t>
-      </w:r>
-      <w:r>
-        <w:rPr>
-          <w:rFonts w:ascii="ＭＳ Ｐゴシック" w:eastAsia="ＭＳ Ｐゴシック" w:hAnsi="ＭＳ Ｐゴシック" w:hint="eastAsia"/>
-          <w:sz w:val="24"/>
-        </w:rPr>
-        <w:t>）</w:t>
-      </w:r>
-      <w:r>
-        <w:rPr>
-          <w:rFonts w:ascii="ＭＳ Ｐゴシック" w:eastAsia="ＭＳ Ｐゴシック" w:hAnsi="ＭＳ Ｐゴシック" w:hint="eastAsia"/>
-          <w:color w:val="FF0000"/>
-          <w:sz w:val="24"/>
-        </w:rPr>
-        <w:t>（必須）</w:t>
-      </w:r>
-    </w:p>
-    <w:tbl>
-      <w:tblPr>
-        <w:tblStyle w:val="ad"/>
-        <w:tblW w:w="0" w:type="auto"/>
-        <w:tblInd w:w="108" w:type="dxa"/>
-        <w:tblLook w:val="04A0" w:firstRow="1" w:lastRow="0" w:firstColumn="1" w:lastColumn="0" w:noHBand="0" w:noVBand="1"/>
-      </w:tblPr>
-      <w:tblGrid>
-        <w:gridCol w:w="9520"/>
-      </w:tblGrid>
-      <w:tr>
-        <w:trPr>
-          <w:trHeight w:val="964"/>
-        </w:trPr>
-        <w:tc>
-          <w:tcPr>
-            <w:tcW w:w="9520" w:type="dxa"/>
-            <w:vAlign w:val="center"/>
-          </w:tcPr>
-          <w:p>
-            <w:pPr>
-              <w:widowControl/>
-              <w:rPr>
-                <w:rFonts w:ascii="ＭＳ Ｐ明朝" w:eastAsia="ＭＳ Ｐ明朝" w:hAnsi="ＭＳ Ｐ明朝"/>
-                <w:sz w:val="24"/>
-              </w:rPr>
-            </w:pPr>
-            <w:r>
-              <w:rPr>
-                <w:rFonts w:ascii="ＭＳ Ｐ明朝" w:eastAsia="ＭＳ Ｐ明朝" w:hAnsi="ＭＳ Ｐ明朝" w:hint="eastAsia"/>
-                <w:sz w:val="24"/>
-              </w:rPr>
-              <w:t xml:space="preserve">□　</w:t>
-            </w:r>
-            <w:r>
-              <w:rPr>
-                <w:rFonts w:ascii="ＭＳ Ｐ明朝" w:eastAsia="ＭＳ Ｐ明朝" w:hAnsi="ＭＳ Ｐ明朝" w:hint="eastAsia"/>
-                <w:sz w:val="24"/>
-              </w:rPr>
-              <w:t>増加を実感できる</w:t>
-            </w:r>
-          </w:p>
-          <w:p>
-            <w:pPr>
-              <w:widowControl/>
-              <w:rPr>
-                <w:rFonts w:ascii="ＭＳ Ｐ明朝" w:eastAsia="ＭＳ Ｐ明朝" w:hAnsi="ＭＳ Ｐ明朝"/>
-                <w:bCs/>
-                <w:sz w:val="24"/>
-              </w:rPr>
-            </w:pPr>
-            <w:r>
-              <w:rPr>
-                <w:rFonts w:ascii="ＭＳ Ｐ明朝" w:eastAsia="ＭＳ Ｐ明朝" w:hAnsi="ＭＳ Ｐ明朝" w:hint="eastAsia"/>
-                <w:sz w:val="24"/>
-              </w:rPr>
-              <w:t>□</w:t>
-            </w:r>
-            <w:r>
-              <w:rPr>
-                <w:rFonts w:ascii="ＭＳ Ｐ明朝" w:eastAsia="ＭＳ Ｐ明朝" w:hAnsi="ＭＳ Ｐ明朝" w:hint="eastAsia"/>
-                <w:sz w:val="24"/>
-              </w:rPr>
-              <w:t xml:space="preserve">　増加を実感できない</w:t>
-            </w:r>
-          </w:p>
-          <w:p>
-            <w:pPr>
-              <w:widowControl/>
-              <w:rPr>
-                <w:rFonts w:ascii="ＭＳ Ｐゴシック" w:eastAsia="ＭＳ Ｐゴシック" w:hAnsi="ＭＳ Ｐゴシック"/>
-                <w:b/>
-                <w:sz w:val="24"/>
-              </w:rPr>
-            </w:pPr>
-            <w:r>
-              <w:rPr>
-                <w:rFonts w:ascii="ＭＳ Ｐ明朝" w:eastAsia="ＭＳ Ｐ明朝" w:hAnsi="ＭＳ Ｐ明朝" w:hint="eastAsia"/>
-                <w:sz w:val="24"/>
-              </w:rPr>
-              <w:t xml:space="preserve">□ </w:t>
-            </w:r>
-            <w:r>
-              <w:rPr>
-                <w:rFonts w:ascii="ＭＳ Ｐ明朝" w:eastAsia="ＭＳ Ｐ明朝" w:hAnsi="ＭＳ Ｐ明朝" w:hint="eastAsia"/>
-                <w:sz w:val="24"/>
-              </w:rPr>
-              <w:t>どちらでもない</w:t>
-            </w:r>
-          </w:p>
-        </w:tc>
-      </w:tr>
-    </w:tbl>
-    <w:p>
-      <w:pPr>
-        <w:ind w:left="540" w:hangingChars="224" w:hanging="540"/>
-        <w:rPr>
-          <w:rFonts w:ascii="ＭＳ Ｐゴシック" w:eastAsia="ＭＳ Ｐゴシック" w:hAnsi="ＭＳ Ｐゴシック"/>
-          <w:b/>
-          <w:sz w:val="24"/>
-          <w:szCs w:val="32"/>
-        </w:rPr>
-      </w:pPr>
-    </w:p>
-    <w:p>
-      <w:pPr>
-        <w:ind w:left="540" w:hangingChars="224" w:hanging="540"/>
-        <w:jc w:val="left"/>
-        <w:rPr>
-          <w:rFonts w:ascii="ＭＳ Ｐゴシック" w:eastAsia="ＭＳ Ｐゴシック" w:hAnsi="ＭＳ Ｐゴシック"/>
-          <w:b/>
-          <w:sz w:val="24"/>
-          <w:szCs w:val="32"/>
-        </w:rPr>
-      </w:pPr>
-    </w:p>
-    <w:p>
-      <w:pPr>
-        <w:ind w:left="540" w:hangingChars="224" w:hanging="540"/>
-        <w:rPr>
-          <w:rFonts w:ascii="ＭＳ Ｐゴシック" w:eastAsia="ＭＳ Ｐゴシック" w:hAnsi="ＭＳ Ｐゴシック"/>
-          <w:color w:val="FF0000"/>
-          <w:sz w:val="24"/>
-        </w:rPr>
-      </w:pPr>
-      <w:r>
-        <w:rPr>
-          <w:rFonts w:ascii="ＭＳ Ｐゴシック" w:eastAsia="ＭＳ Ｐゴシック" w:hAnsi="ＭＳ Ｐゴシック" w:hint="eastAsia"/>
-          <w:b/>
-          <w:sz w:val="24"/>
-        </w:rPr>
-        <w:t>問</w:t>
-      </w:r>
-      <w:r>
-        <w:rPr>
-          <w:rFonts w:ascii="ＭＳ Ｐゴシック" w:eastAsia="ＭＳ Ｐゴシック" w:hAnsi="ＭＳ Ｐゴシック" w:hint="eastAsia"/>
-          <w:b/>
-          <w:sz w:val="24"/>
-        </w:rPr>
-        <w:t>６</w:t>
       </w:r>
       <w:r>
         <w:rPr>

</xml_diff>